<commit_message>
desing - dodanie linku ...
</commit_message>
<xml_diff>
--- a/SD/Wymagania_Funkcjonalne.docx
+++ b/SD/Wymagania_Funkcjonalne.docx
@@ -620,8 +620,8 @@
         </w:rPr>
       </w:pPr>
       <w:r>
-        <w:object w:dxaOrig="4191" w:dyaOrig="2855">
-          <v:rect xmlns:o="urn:schemas-microsoft-com:office:office" xmlns:v="urn:schemas-microsoft-com:vml" id="rectole0000000000" style="width:209.550000pt;height:142.750000pt" o:preferrelative="t" o:ole="">
+        <w:object w:dxaOrig="4312" w:dyaOrig="2936">
+          <v:rect xmlns:o="urn:schemas-microsoft-com:office:office" xmlns:v="urn:schemas-microsoft-com:vml" id="rectole0000000000" style="width:215.600000pt;height:146.800000pt" o:preferrelative="t" o:ole="">
             <o:lock v:ext="edit"/>
             <v:imagedata xmlns:r="http://schemas.openxmlformats.org/officeDocument/2006/relationships" r:id="docRId1" o:title=""/>
           </v:rect>
@@ -1477,8 +1477,8 @@
         </w:rPr>
       </w:pPr>
       <w:r>
-        <w:object w:dxaOrig="6134" w:dyaOrig="3057">
-          <v:rect xmlns:o="urn:schemas-microsoft-com:office:office" xmlns:v="urn:schemas-microsoft-com:vml" id="rectole0000000001" style="width:306.700000pt;height:152.850000pt" o:preferrelative="t" o:ole="">
+        <w:object w:dxaOrig="6296" w:dyaOrig="3138">
+          <v:rect xmlns:o="urn:schemas-microsoft-com:office:office" xmlns:v="urn:schemas-microsoft-com:vml" id="rectole0000000001" style="width:314.800000pt;height:156.900000pt" o:preferrelative="t" o:ole="">
             <o:lock v:ext="edit"/>
             <v:imagedata xmlns:r="http://schemas.openxmlformats.org/officeDocument/2006/relationships" r:id="docRId3" o:title=""/>
           </v:rect>
@@ -1572,8 +1572,8 @@
         </w:rPr>
       </w:pPr>
       <w:r>
-        <w:object w:dxaOrig="5567" w:dyaOrig="2794">
-          <v:rect xmlns:o="urn:schemas-microsoft-com:office:office" xmlns:v="urn:schemas-microsoft-com:vml" id="rectole0000000002" style="width:278.350000pt;height:139.700000pt" o:preferrelative="t" o:ole="">
+        <w:object w:dxaOrig="5689" w:dyaOrig="2874">
+          <v:rect xmlns:o="urn:schemas-microsoft-com:office:office" xmlns:v="urn:schemas-microsoft-com:vml" id="rectole0000000002" style="width:284.450000pt;height:143.700000pt" o:preferrelative="t" o:ole="">
             <o:lock v:ext="edit"/>
             <v:imagedata xmlns:r="http://schemas.openxmlformats.org/officeDocument/2006/relationships" r:id="docRId5" o:title=""/>
           </v:rect>
@@ -1656,8 +1656,8 @@
         </w:rPr>
       </w:pPr>
       <w:r>
-        <w:object w:dxaOrig="8807" w:dyaOrig="1235">
-          <v:rect xmlns:o="urn:schemas-microsoft-com:office:office" xmlns:v="urn:schemas-microsoft-com:vml" id="rectole0000000003" style="width:440.350000pt;height:61.750000pt" o:preferrelative="t" o:ole="">
+        <w:object w:dxaOrig="9010" w:dyaOrig="1275">
+          <v:rect xmlns:o="urn:schemas-microsoft-com:office:office" xmlns:v="urn:schemas-microsoft-com:vml" id="rectole0000000003" style="width:450.500000pt;height:63.750000pt" o:preferrelative="t" o:ole="">
             <o:lock v:ext="edit"/>
             <v:imagedata xmlns:r="http://schemas.openxmlformats.org/officeDocument/2006/relationships" r:id="docRId7" o:title=""/>
           </v:rect>
@@ -1680,8 +1680,8 @@
         </w:rPr>
       </w:pPr>
       <w:r>
-        <w:object w:dxaOrig="8807" w:dyaOrig="1073">
-          <v:rect xmlns:o="urn:schemas-microsoft-com:office:office" xmlns:v="urn:schemas-microsoft-com:vml" id="rectole0000000004" style="width:440.350000pt;height:53.650000pt" o:preferrelative="t" o:ole="">
+        <w:object w:dxaOrig="9010" w:dyaOrig="1113">
+          <v:rect xmlns:o="urn:schemas-microsoft-com:office:office" xmlns:v="urn:schemas-microsoft-com:vml" id="rectole0000000004" style="width:450.500000pt;height:55.650000pt" o:preferrelative="t" o:ole="">
             <o:lock v:ext="edit"/>
             <v:imagedata xmlns:r="http://schemas.openxmlformats.org/officeDocument/2006/relationships" r:id="docRId9" o:title=""/>
           </v:rect>
@@ -4267,7 +4267,7 @@
       <w:pPr>
         <w:numPr>
           <w:ilvl w:val="0"/>
-          <w:numId w:val="24"/>
+          <w:numId w:val="25"/>
         </w:numPr>
         <w:spacing w:before="0" w:after="160" w:line="259"/>
         <w:ind w:right="0" w:left="0" w:firstLine="0"/>
@@ -4742,7 +4742,7 @@
       <w:pPr>
         <w:numPr>
           <w:ilvl w:val="0"/>
-          <w:numId w:val="29"/>
+          <w:numId w:val="30"/>
         </w:numPr>
         <w:tabs>
           <w:tab w:val="left" w:pos="101" w:leader="none"/>
@@ -4823,7 +4823,7 @@
       <w:pPr>
         <w:numPr>
           <w:ilvl w:val="0"/>
-          <w:numId w:val="29"/>
+          <w:numId w:val="30"/>
         </w:numPr>
         <w:spacing w:before="0" w:after="160" w:line="259"/>
         <w:ind w:right="0" w:left="1440" w:hanging="360"/>
@@ -4973,13 +4973,50 @@
           <w:shd w:fill="auto" w:val="clear"/>
         </w:rPr>
         <w:t xml:space="preserve">…)</w:t>
+      </w:r>
+    </w:p>
+    <w:p>
+      <w:pPr>
+        <w:spacing w:before="0" w:after="160" w:line="259"/>
+        <w:ind w:right="0" w:left="0" w:firstLine="0"/>
+        <w:jc w:val="left"/>
+        <w:rPr>
+          <w:rFonts w:ascii="Calibri" w:hAnsi="Calibri" w:cs="Calibri" w:eastAsia="Calibri"/>
+          <w:color w:val="F79646"/>
+          <w:spacing w:val="0"/>
+          <w:position w:val="0"/>
+          <w:sz w:val="22"/>
+          <w:shd w:fill="auto" w:val="clear"/>
+        </w:rPr>
+      </w:pPr>
+      <w:r>
+        <w:rPr>
+          <w:rFonts w:ascii="Calibri" w:hAnsi="Calibri" w:cs="Calibri" w:eastAsia="Calibri"/>
+          <w:color w:val="auto"/>
+          <w:spacing w:val="0"/>
+          <w:position w:val="0"/>
+          <w:sz w:val="22"/>
+          <w:shd w:fill="auto" w:val="clear"/>
+        </w:rPr>
+        <w:t xml:space="preserve">                                             </w:t>
+      </w:r>
+      <w:r>
+        <w:rPr>
+          <w:rFonts w:ascii="Calibri" w:hAnsi="Calibri" w:cs="Calibri" w:eastAsia="Calibri"/>
+          <w:color w:val="F79646"/>
+          <w:spacing w:val="0"/>
+          <w:position w:val="0"/>
+          <w:sz w:val="22"/>
+          <w:shd w:fill="auto" w:val="clear"/>
+        </w:rPr>
+        <w:t xml:space="preserve"> -&gt; walidacja daty -&gt; php4 checkdate(m,d,r)</w:t>
       </w:r>
     </w:p>
     <w:p>
       <w:pPr>
         <w:numPr>
           <w:ilvl w:val="0"/>
-          <w:numId w:val="29"/>
+          <w:numId w:val="33"/>
         </w:numPr>
         <w:spacing w:before="0" w:after="160" w:line="259"/>
         <w:ind w:right="0" w:left="1440" w:hanging="360"/>
@@ -5063,7 +5100,7 @@
       <w:pPr>
         <w:numPr>
           <w:ilvl w:val="0"/>
-          <w:numId w:val="32"/>
+          <w:numId w:val="35"/>
         </w:numPr>
         <w:spacing w:before="0" w:after="160" w:line="259"/>
         <w:ind w:right="0" w:left="0" w:firstLine="0"/>
@@ -5405,7 +5442,7 @@
       <w:pPr>
         <w:numPr>
           <w:ilvl w:val="0"/>
-          <w:numId w:val="34"/>
+          <w:numId w:val="37"/>
         </w:numPr>
         <w:tabs>
           <w:tab w:val="left" w:pos="101" w:leader="none"/>
@@ -5479,7 +5516,7 @@
       <w:pPr>
         <w:numPr>
           <w:ilvl w:val="0"/>
-          <w:numId w:val="34"/>
+          <w:numId w:val="37"/>
         </w:numPr>
         <w:spacing w:before="0" w:after="160" w:line="259"/>
         <w:ind w:right="0" w:left="1440" w:hanging="360"/>
@@ -5832,7 +5869,7 @@
       <w:pPr>
         <w:numPr>
           <w:ilvl w:val="0"/>
-          <w:numId w:val="37"/>
+          <w:numId w:val="40"/>
         </w:numPr>
         <w:spacing w:before="0" w:after="160" w:line="259"/>
         <w:ind w:right="0" w:left="1440" w:hanging="360"/>
@@ -5876,7 +5913,7 @@
       <w:pPr>
         <w:numPr>
           <w:ilvl w:val="0"/>
-          <w:numId w:val="37"/>
+          <w:numId w:val="40"/>
         </w:numPr>
         <w:spacing w:before="0" w:after="160" w:line="259"/>
         <w:ind w:right="0" w:left="1440" w:hanging="360"/>
@@ -5906,7 +5943,7 @@
       <w:pPr>
         <w:numPr>
           <w:ilvl w:val="0"/>
-          <w:numId w:val="37"/>
+          <w:numId w:val="40"/>
         </w:numPr>
         <w:spacing w:before="0" w:after="160" w:line="259"/>
         <w:ind w:right="0" w:left="1440" w:hanging="360"/>
@@ -6075,7 +6112,7 @@
       <w:pPr>
         <w:numPr>
           <w:ilvl w:val="0"/>
-          <w:numId w:val="37"/>
+          <w:numId w:val="40"/>
         </w:numPr>
         <w:spacing w:before="0" w:after="160" w:line="259"/>
         <w:ind w:right="0" w:left="1440" w:hanging="360"/>
@@ -6131,7 +6168,7 @@
       <w:pPr>
         <w:numPr>
           <w:ilvl w:val="0"/>
-          <w:numId w:val="39"/>
+          <w:numId w:val="42"/>
         </w:numPr>
         <w:spacing w:before="0" w:after="160" w:line="259"/>
         <w:ind w:right="0" w:left="720" w:hanging="360"/>
@@ -6696,8 +6733,8 @@
         </w:rPr>
       </w:pPr>
       <w:r>
-        <w:object w:dxaOrig="8747" w:dyaOrig="323">
-          <v:rect xmlns:o="urn:schemas-microsoft-com:office:office" xmlns:v="urn:schemas-microsoft-com:vml" id="rectole0000000005" style="width:437.350000pt;height:16.150000pt" o:preferrelative="t" o:ole="">
+        <w:object w:dxaOrig="8949" w:dyaOrig="323">
+          <v:rect xmlns:o="urn:schemas-microsoft-com:office:office" xmlns:v="urn:schemas-microsoft-com:vml" id="rectole0000000005" style="width:447.450000pt;height:16.150000pt" o:preferrelative="t" o:ole="">
             <o:lock v:ext="edit"/>
             <v:imagedata xmlns:r="http://schemas.openxmlformats.org/officeDocument/2006/relationships" r:id="docRId12" o:title=""/>
           </v:rect>
@@ -6735,7 +6772,7 @@
       <w:pPr>
         <w:numPr>
           <w:ilvl w:val="0"/>
-          <w:numId w:val="42"/>
+          <w:numId w:val="45"/>
         </w:numPr>
         <w:spacing w:before="0" w:after="160" w:line="259"/>
         <w:ind w:right="0" w:left="203" w:firstLine="0"/>
@@ -7341,8 +7378,8 @@
         </w:rPr>
       </w:pPr>
       <w:r>
-        <w:object w:dxaOrig="8640" w:dyaOrig="3390">
-          <v:rect xmlns:o="urn:schemas-microsoft-com:office:office" xmlns:v="urn:schemas-microsoft-com:vml" id="rectole0000000006" style="width:432.000000pt;height:169.500000pt" o:preferrelative="t" o:ole="">
+        <w:object w:dxaOrig="8848" w:dyaOrig="3482">
+          <v:rect xmlns:o="urn:schemas-microsoft-com:office:office" xmlns:v="urn:schemas-microsoft-com:vml" id="rectole0000000006" style="width:442.400000pt;height:174.100000pt" o:preferrelative="t" o:ole="">
             <o:lock v:ext="edit"/>
             <v:imagedata xmlns:r="http://schemas.openxmlformats.org/officeDocument/2006/relationships" r:id="docRId14" o:title=""/>
           </v:rect>
@@ -7411,7 +7448,7 @@
       <w:pPr>
         <w:numPr>
           <w:ilvl w:val="0"/>
-          <w:numId w:val="49"/>
+          <w:numId w:val="52"/>
         </w:numPr>
         <w:spacing w:before="0" w:after="160" w:line="259"/>
         <w:ind w:right="0" w:left="720" w:hanging="360"/>
@@ -7958,10 +7995,12 @@
         <w:jc w:val="left"/>
         <w:rPr>
           <w:rFonts w:ascii="Calibri" w:hAnsi="Calibri" w:cs="Calibri" w:eastAsia="Calibri"/>
-          <w:color w:val="auto"/>
-          <w:spacing w:val="0"/>
-          <w:position w:val="0"/>
-          <w:sz w:val="22"/>
+          <w:b/>
+          <w:color w:val="F79646"/>
+          <w:spacing w:val="0"/>
+          <w:position w:val="0"/>
+          <w:sz w:val="22"/>
+          <w:u w:val="single"/>
           <w:shd w:fill="auto" w:val="clear"/>
         </w:rPr>
       </w:pPr>
@@ -8011,6 +8050,19 @@
         </w:rPr>
         <w:t xml:space="preserve">(Do Zweryfikowania)</w:t>
       </w:r>
+      <w:r>
+        <w:rPr>
+          <w:rFonts w:ascii="Calibri" w:hAnsi="Calibri" w:cs="Calibri" w:eastAsia="Calibri"/>
+          <w:b/>
+          <w:color w:val="F79646"/>
+          <w:spacing w:val="0"/>
+          <w:position w:val="0"/>
+          <w:sz w:val="22"/>
+          <w:u w:val="single"/>
+          <w:shd w:fill="auto" w:val="clear"/>
+        </w:rPr>
+        <w:t xml:space="preserve"> </w:t>
+      </w:r>
     </w:p>
     <w:p>
       <w:pPr>
@@ -8019,6 +8071,350 @@
         <w:jc w:val="left"/>
         <w:rPr>
           <w:rFonts w:ascii="Calibri" w:hAnsi="Calibri" w:cs="Calibri" w:eastAsia="Calibri"/>
+          <w:strike w:val="true"/>
+          <w:color w:val="F79646"/>
+          <w:spacing w:val="0"/>
+          <w:position w:val="0"/>
+          <w:sz w:val="22"/>
+          <w:shd w:fill="auto" w:val="clear"/>
+        </w:rPr>
+      </w:pPr>
+      <w:r>
+        <w:rPr>
+          <w:rFonts w:ascii="Calibri" w:hAnsi="Calibri" w:cs="Calibri" w:eastAsia="Calibri"/>
+          <w:color w:val="F79646"/>
+          <w:spacing w:val="0"/>
+          <w:position w:val="0"/>
+          <w:sz w:val="22"/>
+          <w:shd w:fill="auto" w:val="clear"/>
+        </w:rPr>
+        <w:t xml:space="preserve">     - </w:t>
+      </w:r>
+      <w:r>
+        <w:rPr>
+          <w:rFonts w:ascii="Calibri" w:hAnsi="Calibri" w:cs="Calibri" w:eastAsia="Calibri"/>
+          <w:strike w:val="true"/>
+          <w:color w:val="F79646"/>
+          <w:spacing w:val="0"/>
+          <w:position w:val="0"/>
+          <w:sz w:val="22"/>
+          <w:shd w:fill="auto" w:val="clear"/>
+        </w:rPr>
+        <w:t xml:space="preserve">U</w:t>
+      </w:r>
+      <w:r>
+        <w:rPr>
+          <w:rFonts w:ascii="Calibri" w:hAnsi="Calibri" w:cs="Calibri" w:eastAsia="Calibri"/>
+          <w:strike w:val="true"/>
+          <w:color w:val="F79646"/>
+          <w:spacing w:val="0"/>
+          <w:position w:val="0"/>
+          <w:sz w:val="22"/>
+          <w:shd w:fill="auto" w:val="clear"/>
+        </w:rPr>
+        <w:t xml:space="preserve">życie Daty przez php przy wstawianiu zam</w:t>
+      </w:r>
+      <w:r>
+        <w:rPr>
+          <w:rFonts w:ascii="Calibri" w:hAnsi="Calibri" w:cs="Calibri" w:eastAsia="Calibri"/>
+          <w:strike w:val="true"/>
+          <w:color w:val="F79646"/>
+          <w:spacing w:val="0"/>
+          <w:position w:val="0"/>
+          <w:sz w:val="22"/>
+          <w:shd w:fill="auto" w:val="clear"/>
+        </w:rPr>
+        <w:t xml:space="preserve">ó</w:t>
+      </w:r>
+      <w:r>
+        <w:rPr>
+          <w:rFonts w:ascii="Calibri" w:hAnsi="Calibri" w:cs="Calibri" w:eastAsia="Calibri"/>
+          <w:strike w:val="true"/>
+          <w:color w:val="F79646"/>
+          <w:spacing w:val="0"/>
+          <w:position w:val="0"/>
+          <w:sz w:val="22"/>
+          <w:shd w:fill="auto" w:val="clear"/>
+        </w:rPr>
+        <w:t xml:space="preserve">wienia (INSERT)</w:t>
+      </w:r>
+      <w:r>
+        <w:rPr>
+          <w:rFonts w:ascii="Calibri" w:hAnsi="Calibri" w:cs="Calibri" w:eastAsia="Calibri"/>
+          <w:strike w:val="true"/>
+          <w:color w:val="F79646"/>
+          <w:spacing w:val="0"/>
+          <w:position w:val="0"/>
+          <w:sz w:val="22"/>
+          <w:shd w:fill="auto" w:val="clear"/>
+        </w:rPr>
+        <w:t xml:space="preserve">, </w:t>
+      </w:r>
+    </w:p>
+    <w:p>
+      <w:pPr>
+        <w:spacing w:before="0" w:after="160" w:line="259"/>
+        <w:ind w:right="0" w:left="720" w:firstLine="0"/>
+        <w:jc w:val="left"/>
+        <w:rPr>
+          <w:rFonts w:ascii="Calibri" w:hAnsi="Calibri" w:cs="Calibri" w:eastAsia="Calibri"/>
+          <w:b/>
+          <w:color w:val="F79646"/>
+          <w:spacing w:val="0"/>
+          <w:position w:val="0"/>
+          <w:sz w:val="22"/>
+          <w:u w:val="single"/>
+          <w:shd w:fill="auto" w:val="clear"/>
+        </w:rPr>
+      </w:pPr>
+      <w:r>
+        <w:rPr>
+          <w:rFonts w:ascii="Calibri" w:hAnsi="Calibri" w:cs="Calibri" w:eastAsia="Calibri"/>
+          <w:color w:val="F79646"/>
+          <w:spacing w:val="0"/>
+          <w:position w:val="0"/>
+          <w:sz w:val="22"/>
+          <w:shd w:fill="auto" w:val="clear"/>
+        </w:rPr>
+        <w:t xml:space="preserve">       czy </w:t>
+      </w:r>
+    </w:p>
+    <w:p>
+      <w:pPr>
+        <w:spacing w:before="0" w:after="160" w:line="259"/>
+        <w:ind w:right="0" w:left="720" w:firstLine="0"/>
+        <w:jc w:val="left"/>
+        <w:rPr>
+          <w:rFonts w:ascii="Calibri" w:hAnsi="Calibri" w:cs="Calibri" w:eastAsia="Calibri"/>
+          <w:color w:val="F79646"/>
+          <w:spacing w:val="0"/>
+          <w:position w:val="0"/>
+          <w:sz w:val="22"/>
+          <w:shd w:fill="auto" w:val="clear"/>
+        </w:rPr>
+      </w:pPr>
+      <w:r>
+        <w:rPr>
+          <w:rFonts w:ascii="Calibri" w:hAnsi="Calibri" w:cs="Calibri" w:eastAsia="Calibri"/>
+          <w:b/>
+          <w:color w:val="F79646"/>
+          <w:spacing w:val="0"/>
+          <w:position w:val="0"/>
+          <w:sz w:val="22"/>
+          <w:u w:val="single"/>
+          <w:shd w:fill="auto" w:val="clear"/>
+        </w:rPr>
+        <w:t xml:space="preserve">       użycie TIMESTAMP przy dodaniu zam</w:t>
+      </w:r>
+      <w:r>
+        <w:rPr>
+          <w:rFonts w:ascii="Calibri" w:hAnsi="Calibri" w:cs="Calibri" w:eastAsia="Calibri"/>
+          <w:b/>
+          <w:color w:val="F79646"/>
+          <w:spacing w:val="0"/>
+          <w:position w:val="0"/>
+          <w:sz w:val="22"/>
+          <w:u w:val="single"/>
+          <w:shd w:fill="auto" w:val="clear"/>
+        </w:rPr>
+        <w:t xml:space="preserve">ó</w:t>
+      </w:r>
+      <w:r>
+        <w:rPr>
+          <w:rFonts w:ascii="Calibri" w:hAnsi="Calibri" w:cs="Calibri" w:eastAsia="Calibri"/>
+          <w:b/>
+          <w:color w:val="F79646"/>
+          <w:spacing w:val="0"/>
+          <w:position w:val="0"/>
+          <w:sz w:val="22"/>
+          <w:u w:val="single"/>
+          <w:shd w:fill="auto" w:val="clear"/>
+        </w:rPr>
+        <w:t xml:space="preserve">wienia (INSERT) -  przy zapytaniu insert, data z</w:t>
+      </w:r>
+      <w:r>
+        <w:rPr>
+          <w:rFonts w:ascii="Calibri" w:hAnsi="Calibri" w:cs="Calibri" w:eastAsia="Calibri"/>
+          <w:b/>
+          <w:color w:val="F79646"/>
+          <w:spacing w:val="0"/>
+          <w:position w:val="0"/>
+          <w:sz w:val="22"/>
+          <w:u w:val="single"/>
+          <w:shd w:fill="auto" w:val="clear"/>
+        </w:rPr>
+        <w:t xml:space="preserve">łożenia zam</w:t>
+      </w:r>
+      <w:r>
+        <w:rPr>
+          <w:rFonts w:ascii="Calibri" w:hAnsi="Calibri" w:cs="Calibri" w:eastAsia="Calibri"/>
+          <w:b/>
+          <w:color w:val="F79646"/>
+          <w:spacing w:val="0"/>
+          <w:position w:val="0"/>
+          <w:sz w:val="22"/>
+          <w:u w:val="single"/>
+          <w:shd w:fill="auto" w:val="clear"/>
+        </w:rPr>
+        <w:t xml:space="preserve">ó</w:t>
+      </w:r>
+      <w:r>
+        <w:rPr>
+          <w:rFonts w:ascii="Calibri" w:hAnsi="Calibri" w:cs="Calibri" w:eastAsia="Calibri"/>
+          <w:b/>
+          <w:color w:val="F79646"/>
+          <w:spacing w:val="0"/>
+          <w:position w:val="0"/>
+          <w:sz w:val="22"/>
+          <w:u w:val="single"/>
+          <w:shd w:fill="auto" w:val="clear"/>
+        </w:rPr>
+        <w:t xml:space="preserve">wienia, powinna miec typ TIMESTAMP - wtedy jej warto</w:t>
+      </w:r>
+      <w:r>
+        <w:rPr>
+          <w:rFonts w:ascii="Calibri" w:hAnsi="Calibri" w:cs="Calibri" w:eastAsia="Calibri"/>
+          <w:b/>
+          <w:color w:val="F79646"/>
+          <w:spacing w:val="0"/>
+          <w:position w:val="0"/>
+          <w:sz w:val="22"/>
+          <w:u w:val="single"/>
+          <w:shd w:fill="auto" w:val="clear"/>
+        </w:rPr>
+        <w:t xml:space="preserve">ść będzie r</w:t>
+      </w:r>
+      <w:r>
+        <w:rPr>
+          <w:rFonts w:ascii="Calibri" w:hAnsi="Calibri" w:cs="Calibri" w:eastAsia="Calibri"/>
+          <w:b/>
+          <w:color w:val="F79646"/>
+          <w:spacing w:val="0"/>
+          <w:position w:val="0"/>
+          <w:sz w:val="22"/>
+          <w:u w:val="single"/>
+          <w:shd w:fill="auto" w:val="clear"/>
+        </w:rPr>
+        <w:t xml:space="preserve">ó</w:t>
+      </w:r>
+      <w:r>
+        <w:rPr>
+          <w:rFonts w:ascii="Calibri" w:hAnsi="Calibri" w:cs="Calibri" w:eastAsia="Calibri"/>
+          <w:b/>
+          <w:color w:val="F79646"/>
+          <w:spacing w:val="0"/>
+          <w:position w:val="0"/>
+          <w:sz w:val="22"/>
+          <w:u w:val="single"/>
+          <w:shd w:fill="auto" w:val="clear"/>
+        </w:rPr>
+        <w:t xml:space="preserve">wna czasowi, w kt</w:t>
+      </w:r>
+      <w:r>
+        <w:rPr>
+          <w:rFonts w:ascii="Calibri" w:hAnsi="Calibri" w:cs="Calibri" w:eastAsia="Calibri"/>
+          <w:b/>
+          <w:color w:val="F79646"/>
+          <w:spacing w:val="0"/>
+          <w:position w:val="0"/>
+          <w:sz w:val="22"/>
+          <w:u w:val="single"/>
+          <w:shd w:fill="auto" w:val="clear"/>
+        </w:rPr>
+        <w:t xml:space="preserve">ó</w:t>
+      </w:r>
+      <w:r>
+        <w:rPr>
+          <w:rFonts w:ascii="Calibri" w:hAnsi="Calibri" w:cs="Calibri" w:eastAsia="Calibri"/>
+          <w:b/>
+          <w:color w:val="F79646"/>
+          <w:spacing w:val="0"/>
+          <w:position w:val="0"/>
+          <w:sz w:val="22"/>
+          <w:u w:val="single"/>
+          <w:shd w:fill="auto" w:val="clear"/>
+        </w:rPr>
+        <w:t xml:space="preserve">rym wykonano zapytanie. </w:t>
+      </w:r>
+      <w:r>
+        <w:rPr>
+          <w:rFonts w:ascii="Calibri" w:hAnsi="Calibri" w:cs="Calibri" w:eastAsia="Calibri"/>
+          <w:color w:val="F79646"/>
+          <w:spacing w:val="0"/>
+          <w:position w:val="0"/>
+          <w:sz w:val="22"/>
+          <w:shd w:fill="auto" w:val="clear"/>
+        </w:rPr>
+        <w:t xml:space="preserve">?</w:t>
+      </w:r>
+    </w:p>
+    <w:p>
+      <w:pPr>
+        <w:spacing w:before="0" w:after="160" w:line="259"/>
+        <w:ind w:right="0" w:left="720" w:firstLine="0"/>
+        <w:jc w:val="left"/>
+        <w:rPr>
+          <w:rFonts w:ascii="Calibri" w:hAnsi="Calibri" w:cs="Calibri" w:eastAsia="Calibri"/>
+          <w:b/>
+          <w:color w:val="F79646"/>
+          <w:spacing w:val="0"/>
+          <w:position w:val="0"/>
+          <w:sz w:val="22"/>
+          <w:u w:val="single"/>
+          <w:shd w:fill="auto" w:val="clear"/>
+        </w:rPr>
+      </w:pPr>
+      <w:r>
+        <w:rPr>
+          <w:rFonts w:ascii="Calibri" w:hAnsi="Calibri" w:cs="Calibri" w:eastAsia="Calibri"/>
+          <w:color w:val="F79646"/>
+          <w:spacing w:val="0"/>
+          <w:position w:val="0"/>
+          <w:sz w:val="22"/>
+          <w:shd w:fill="auto" w:val="clear"/>
+        </w:rPr>
+        <w:t xml:space="preserve">        </w:t>
+      </w:r>
+    </w:p>
+    <w:p>
+      <w:pPr>
+        <w:spacing w:before="0" w:after="160" w:line="259"/>
+        <w:ind w:right="0" w:left="720" w:firstLine="0"/>
+        <w:jc w:val="left"/>
+        <w:rPr>
+          <w:rFonts w:ascii="Calibri" w:hAnsi="Calibri" w:cs="Calibri" w:eastAsia="Calibri"/>
+          <w:b/>
+          <w:color w:val="F79646"/>
+          <w:spacing w:val="0"/>
+          <w:position w:val="0"/>
+          <w:sz w:val="22"/>
+          <w:u w:val="single"/>
+          <w:shd w:fill="auto" w:val="clear"/>
+        </w:rPr>
+      </w:pPr>
+    </w:p>
+    <w:p>
+      <w:pPr>
+        <w:spacing w:before="0" w:after="160" w:line="259"/>
+        <w:ind w:right="0" w:left="720" w:firstLine="0"/>
+        <w:jc w:val="left"/>
+        <w:rPr>
+          <w:rFonts w:ascii="Calibri" w:hAnsi="Calibri" w:cs="Calibri" w:eastAsia="Calibri"/>
+          <w:color w:val="auto"/>
+          <w:spacing w:val="0"/>
+          <w:position w:val="0"/>
+          <w:sz w:val="22"/>
+          <w:shd w:fill="auto" w:val="clear"/>
+        </w:rPr>
+      </w:pPr>
+    </w:p>
+    <w:p>
+      <w:pPr>
+        <w:spacing w:before="0" w:after="160" w:line="259"/>
+        <w:ind w:right="0" w:left="720" w:firstLine="0"/>
+        <w:jc w:val="left"/>
+        <w:rPr>
+          <w:rFonts w:ascii="Calibri" w:hAnsi="Calibri" w:cs="Calibri" w:eastAsia="Calibri"/>
           <w:color w:val="FF0000"/>
           <w:spacing w:val="0"/>
           <w:position w:val="0"/>
@@ -8224,7 +8620,7 @@
           <w:position w:val="0"/>
           <w:sz w:val="22"/>
           <w:u w:val="single"/>
-          <w:shd w:fill="auto" w:val="clear"/>
+          <w:shd w:fill="FFFF00" w:val="clear"/>
         </w:rPr>
       </w:pPr>
       <w:r>
@@ -8268,6 +8664,40 @@
         </w:rPr>
         <w:t xml:space="preserve">żliwość zakupu (koszyk) bez zakładania konta</w:t>
       </w:r>
+    </w:p>
+    <w:p>
+      <w:pPr>
+        <w:spacing w:before="0" w:after="160" w:line="259"/>
+        <w:ind w:right="0" w:left="0" w:firstLine="0"/>
+        <w:jc w:val="left"/>
+        <w:rPr>
+          <w:rFonts w:ascii="Calibri" w:hAnsi="Calibri" w:cs="Calibri" w:eastAsia="Calibri"/>
+          <w:b/>
+          <w:color w:val="FF0000"/>
+          <w:spacing w:val="0"/>
+          <w:position w:val="0"/>
+          <w:sz w:val="22"/>
+          <w:u w:val="single"/>
+          <w:shd w:fill="FFFF00" w:val="clear"/>
+        </w:rPr>
+      </w:pPr>
+    </w:p>
+    <w:p>
+      <w:pPr>
+        <w:spacing w:before="0" w:after="160" w:line="259"/>
+        <w:ind w:right="0" w:left="0" w:firstLine="0"/>
+        <w:jc w:val="left"/>
+        <w:rPr>
+          <w:rFonts w:ascii="Calibri" w:hAnsi="Calibri" w:cs="Calibri" w:eastAsia="Calibri"/>
+          <w:b/>
+          <w:color w:val="FF0000"/>
+          <w:spacing w:val="0"/>
+          <w:position w:val="0"/>
+          <w:sz w:val="22"/>
+          <w:u w:val="single"/>
+          <w:shd w:fill="auto" w:val="clear"/>
+        </w:rPr>
+      </w:pPr>
     </w:p>
     <w:p>
       <w:pPr>
@@ -12311,31 +12741,41 @@
       <w:lvlText w:val="•"/>
     </w:lvl>
   </w:abstractNum>
+  <w:abstractNum w:abstractNumId="54">
+    <w:lvl w:ilvl="0">
+      <w:start w:val="1"/>
+      <w:numFmt w:val="bullet"/>
+      <w:lvlText w:val="•"/>
+    </w:lvl>
+  </w:abstractNum>
   <w:num w:numId="8">
+    <w:abstractNumId w:val="54"/>
+  </w:num>
+  <w:num w:numId="25">
     <w:abstractNumId w:val="48"/>
   </w:num>
-  <w:num w:numId="24">
+  <w:num w:numId="30">
     <w:abstractNumId w:val="42"/>
   </w:num>
-  <w:num w:numId="29">
+  <w:num w:numId="33">
     <w:abstractNumId w:val="36"/>
   </w:num>
-  <w:num w:numId="32">
+  <w:num w:numId="35">
     <w:abstractNumId w:val="30"/>
   </w:num>
-  <w:num w:numId="34">
+  <w:num w:numId="37">
     <w:abstractNumId w:val="24"/>
   </w:num>
-  <w:num w:numId="37">
+  <w:num w:numId="40">
     <w:abstractNumId w:val="18"/>
   </w:num>
-  <w:num w:numId="39">
+  <w:num w:numId="42">
     <w:abstractNumId w:val="12"/>
   </w:num>
-  <w:num w:numId="42">
+  <w:num w:numId="45">
     <w:abstractNumId w:val="6"/>
   </w:num>
-  <w:num w:numId="49">
+  <w:num w:numId="52">
     <w:abstractNumId w:val="0"/>
   </w:num>
 </w:numbering>

</xml_diff>

<commit_message>
prace nad ścieżką koszyka
- koszyk_dodaj.php - dodanie możliwości zmiany ilości egzemplarzy

- add_to_cart.php - realizuje dodawanie książek do koszyka

- koszyk.php - dodanie usuwania książek (remove_book.php)

functions.php :
cart_verify_book <- ustawia wartość Z.S - jeśli istnieje taka książka w koszyku (zast. w add_to_cart.php),
</commit_message>
<xml_diff>
--- a/SD/Wymagania_Funkcjonalne.docx
+++ b/SD/Wymagania_Funkcjonalne.docx
@@ -620,8 +620,8 @@
         </w:rPr>
       </w:pPr>
       <w:r>
-        <w:object w:dxaOrig="4433" w:dyaOrig="3016">
-          <v:rect xmlns:o="urn:schemas-microsoft-com:office:office" xmlns:v="urn:schemas-microsoft-com:vml" id="rectole0000000000" style="width:221.650000pt;height:150.800000pt" o:preferrelative="t" o:ole="">
+        <w:object w:dxaOrig="4495" w:dyaOrig="3057">
+          <v:rect xmlns:o="urn:schemas-microsoft-com:office:office" xmlns:v="urn:schemas-microsoft-com:vml" id="rectole0000000000" style="width:224.750000pt;height:152.850000pt" o:preferrelative="t" o:ole="">
             <o:lock v:ext="edit"/>
             <v:imagedata xmlns:r="http://schemas.openxmlformats.org/officeDocument/2006/relationships" r:id="docRId1" o:title=""/>
           </v:rect>
@@ -1477,8 +1477,8 @@
         </w:rPr>
       </w:pPr>
       <w:r>
-        <w:object w:dxaOrig="6459" w:dyaOrig="3219">
-          <v:rect xmlns:o="urn:schemas-microsoft-com:office:office" xmlns:v="urn:schemas-microsoft-com:vml" id="rectole0000000001" style="width:322.950000pt;height:160.950000pt" o:preferrelative="t" o:ole="">
+        <w:object w:dxaOrig="6540" w:dyaOrig="3259">
+          <v:rect xmlns:o="urn:schemas-microsoft-com:office:office" xmlns:v="urn:schemas-microsoft-com:vml" id="rectole0000000001" style="width:327.000000pt;height:162.950000pt" o:preferrelative="t" o:ole="">
             <o:lock v:ext="edit"/>
             <v:imagedata xmlns:r="http://schemas.openxmlformats.org/officeDocument/2006/relationships" r:id="docRId3" o:title=""/>
           </v:rect>
@@ -1572,8 +1572,8 @@
         </w:rPr>
       </w:pPr>
       <w:r>
-        <w:object w:dxaOrig="5831" w:dyaOrig="2955">
-          <v:rect xmlns:o="urn:schemas-microsoft-com:office:office" xmlns:v="urn:schemas-microsoft-com:vml" id="rectole0000000002" style="width:291.550000pt;height:147.750000pt" o:preferrelative="t" o:ole="">
+        <w:object w:dxaOrig="5912" w:dyaOrig="2996">
+          <v:rect xmlns:o="urn:schemas-microsoft-com:office:office" xmlns:v="urn:schemas-microsoft-com:vml" id="rectole0000000002" style="width:295.600000pt;height:149.800000pt" o:preferrelative="t" o:ole="">
             <o:lock v:ext="edit"/>
             <v:imagedata xmlns:r="http://schemas.openxmlformats.org/officeDocument/2006/relationships" r:id="docRId5" o:title=""/>
           </v:rect>
@@ -1656,8 +1656,8 @@
         </w:rPr>
       </w:pPr>
       <w:r>
-        <w:object w:dxaOrig="9252" w:dyaOrig="1315">
-          <v:rect xmlns:o="urn:schemas-microsoft-com:office:office" xmlns:v="urn:schemas-microsoft-com:vml" id="rectole0000000003" style="width:462.600000pt;height:65.750000pt" o:preferrelative="t" o:ole="">
+        <w:object w:dxaOrig="9374" w:dyaOrig="1336">
+          <v:rect xmlns:o="urn:schemas-microsoft-com:office:office" xmlns:v="urn:schemas-microsoft-com:vml" id="rectole0000000003" style="width:468.700000pt;height:66.800000pt" o:preferrelative="t" o:ole="">
             <o:lock v:ext="edit"/>
             <v:imagedata xmlns:r="http://schemas.openxmlformats.org/officeDocument/2006/relationships" r:id="docRId7" o:title=""/>
           </v:rect>
@@ -1680,8 +1680,8 @@
         </w:rPr>
       </w:pPr>
       <w:r>
-        <w:object w:dxaOrig="9252" w:dyaOrig="1154">
-          <v:rect xmlns:o="urn:schemas-microsoft-com:office:office" xmlns:v="urn:schemas-microsoft-com:vml" id="rectole0000000004" style="width:462.600000pt;height:57.700000pt" o:preferrelative="t" o:ole="">
+        <w:object w:dxaOrig="9374" w:dyaOrig="1174">
+          <v:rect xmlns:o="urn:schemas-microsoft-com:office:office" xmlns:v="urn:schemas-microsoft-com:vml" id="rectole0000000004" style="width:468.700000pt;height:58.700000pt" o:preferrelative="t" o:ole="">
             <o:lock v:ext="edit"/>
             <v:imagedata xmlns:r="http://schemas.openxmlformats.org/officeDocument/2006/relationships" r:id="docRId9" o:title=""/>
           </v:rect>
@@ -2950,7 +2950,19 @@
           <w:sz w:val="20"/>
           <w:shd w:fill="auto" w:val="clear"/>
         </w:rPr>
-        <w:t xml:space="preserve"> …</w:t>
+        <w:t xml:space="preserve"> </w:t>
+      </w:r>
+      <w:r>
+        <w:rPr>
+          <w:rFonts w:ascii="Calibri" w:hAnsi="Calibri" w:cs="Calibri" w:eastAsia="Calibri"/>
+          <w:i/>
+          <w:color w:val="BFBFBF"/>
+          <w:spacing w:val="0"/>
+          <w:position w:val="0"/>
+          <w:sz w:val="20"/>
+          <w:shd w:fill="auto" w:val="clear"/>
+        </w:rPr>
+        <w:t xml:space="preserve">…</w:t>
       </w:r>
     </w:p>
     <w:p>
@@ -4601,6 +4613,7 @@
       <w:r>
         <w:rPr>
           <w:rFonts w:ascii="Calibri" w:hAnsi="Calibri" w:cs="Calibri" w:eastAsia="Calibri"/>
+          <w:strike w:val="true"/>
           <w:color w:val="F79646"/>
           <w:spacing w:val="0"/>
           <w:position w:val="0"/>
@@ -4612,6 +4625,7 @@
       <w:r>
         <w:rPr>
           <w:rFonts w:ascii="Calibri" w:hAnsi="Calibri" w:cs="Calibri" w:eastAsia="Calibri"/>
+          <w:strike w:val="true"/>
           <w:color w:val="F79646"/>
           <w:spacing w:val="0"/>
           <w:position w:val="0"/>
@@ -6760,8 +6774,8 @@
         </w:rPr>
       </w:pPr>
       <w:r>
-        <w:object w:dxaOrig="9172" w:dyaOrig="323">
-          <v:rect xmlns:o="urn:schemas-microsoft-com:office:office" xmlns:v="urn:schemas-microsoft-com:vml" id="rectole0000000005" style="width:458.600000pt;height:16.150000pt" o:preferrelative="t" o:ole="">
+        <w:object w:dxaOrig="9293" w:dyaOrig="323">
+          <v:rect xmlns:o="urn:schemas-microsoft-com:office:office" xmlns:v="urn:schemas-microsoft-com:vml" id="rectole0000000005" style="width:464.650000pt;height:16.150000pt" o:preferrelative="t" o:ole="">
             <o:lock v:ext="edit"/>
             <v:imagedata xmlns:r="http://schemas.openxmlformats.org/officeDocument/2006/relationships" r:id="docRId12" o:title=""/>
           </v:rect>
@@ -6864,12 +6878,12 @@
         <w:rPr>
           <w:rFonts w:ascii="Calibri" w:hAnsi="Calibri" w:cs="Calibri" w:eastAsia="Calibri"/>
           <w:b/>
-          <w:color w:val="004DBB"/>
-          <w:spacing w:val="0"/>
-          <w:position w:val="0"/>
-          <w:sz w:val="22"/>
-          <w:u w:val="single"/>
-          <w:shd w:fill="FFFF00" w:val="clear"/>
+          <w:color w:val="00B050"/>
+          <w:spacing w:val="0"/>
+          <w:position w:val="0"/>
+          <w:sz w:val="22"/>
+          <w:u w:val="single"/>
+          <w:shd w:fill="auto" w:val="clear"/>
         </w:rPr>
         <w:t xml:space="preserve">dodać</w:t>
       </w:r>
@@ -6877,11 +6891,11 @@
         <w:rPr>
           <w:rFonts w:ascii="Calibri" w:hAnsi="Calibri" w:cs="Calibri" w:eastAsia="Calibri"/>
           <w:b/>
-          <w:color w:val="004DBB"/>
-          <w:spacing w:val="0"/>
-          <w:position w:val="0"/>
-          <w:sz w:val="22"/>
-          <w:shd w:fill="FFFF00" w:val="clear"/>
+          <w:color w:val="00B050"/>
+          <w:spacing w:val="0"/>
+          <w:position w:val="0"/>
+          <w:sz w:val="22"/>
+          <w:shd w:fill="auto" w:val="clear"/>
         </w:rPr>
         <w:t xml:space="preserve"> </w:t>
       </w:r>
@@ -6904,7 +6918,7 @@
         <w:jc w:val="left"/>
         <w:rPr>
           <w:rFonts w:ascii="Calibri" w:hAnsi="Calibri" w:cs="Calibri" w:eastAsia="Calibri"/>
-          <w:color w:val="F79646"/>
+          <w:color w:val="00B050"/>
           <w:spacing w:val="0"/>
           <w:position w:val="0"/>
           <w:sz w:val="22"/>
@@ -6915,26 +6929,28 @@
       <w:r>
         <w:rPr>
           <w:rFonts w:ascii="Calibri" w:hAnsi="Calibri" w:cs="Calibri" w:eastAsia="Calibri"/>
-          <w:color w:val="F79646"/>
-          <w:spacing w:val="0"/>
-          <w:position w:val="0"/>
-          <w:sz w:val="22"/>
-          <w:u w:val="single"/>
-          <w:shd w:fill="00FFFF" w:val="clear"/>
+          <w:b/>
+          <w:color w:val="00B050"/>
+          <w:spacing w:val="0"/>
+          <w:position w:val="0"/>
+          <w:sz w:val="22"/>
+          <w:u w:val="single"/>
+          <w:shd w:fill="auto" w:val="clear"/>
         </w:rPr>
         <w:t xml:space="preserve">(nie mo</w:t>
       </w:r>
       <w:r>
         <w:rPr>
           <w:rFonts w:ascii="Calibri" w:hAnsi="Calibri" w:cs="Calibri" w:eastAsia="Calibri"/>
-          <w:color w:val="F79646"/>
-          <w:spacing w:val="0"/>
-          <w:position w:val="0"/>
-          <w:sz w:val="22"/>
-          <w:u w:val="single"/>
-          <w:shd w:fill="00FFFF" w:val="clear"/>
-        </w:rPr>
-        <w:t xml:space="preserve">żna dodać nowej tej samej książki!)</w:t>
+          <w:b/>
+          <w:color w:val="00B050"/>
+          <w:spacing w:val="0"/>
+          <w:position w:val="0"/>
+          <w:sz w:val="22"/>
+          <w:u w:val="single"/>
+          <w:shd w:fill="auto" w:val="clear"/>
+        </w:rPr>
+        <w:t xml:space="preserve">żna dodać nowej tej samej książki)</w:t>
       </w:r>
     </w:p>
     <w:p>
@@ -7079,56 +7095,36 @@
       <w:r>
         <w:rPr>
           <w:rFonts w:ascii="Calibri" w:hAnsi="Calibri" w:cs="Calibri" w:eastAsia="Calibri"/>
-          <w:color w:val="auto"/>
+          <w:b/>
+          <w:color w:val="00B050"/>
+          <w:spacing w:val="0"/>
+          <w:position w:val="0"/>
+          <w:sz w:val="22"/>
+          <w:shd w:fill="auto" w:val="clear"/>
+        </w:rPr>
+        <w:t xml:space="preserve">  - mo</w:t>
+      </w:r>
+      <w:r>
+        <w:rPr>
+          <w:rFonts w:ascii="Calibri" w:hAnsi="Calibri" w:cs="Calibri" w:eastAsia="Calibri"/>
+          <w:b/>
+          <w:color w:val="00B050"/>
+          <w:spacing w:val="0"/>
+          <w:position w:val="0"/>
+          <w:sz w:val="22"/>
+          <w:shd w:fill="auto" w:val="clear"/>
+        </w:rPr>
+        <w:t xml:space="preserve">że edytować liczbę egzemplarzy </w:t>
+      </w:r>
+      <w:r>
+        <w:rPr>
+          <w:rFonts w:ascii="Calibri" w:hAnsi="Calibri" w:cs="Calibri" w:eastAsia="Calibri"/>
+          <w:b/>
+          <w:color w:val="004DBB"/>
           <w:spacing w:val="0"/>
           <w:position w:val="0"/>
           <w:sz w:val="22"/>
           <w:shd w:fill="FFFF00" w:val="clear"/>
-        </w:rPr>
-        <w:t xml:space="preserve">  - mo</w:t>
-      </w:r>
-      <w:r>
-        <w:rPr>
-          <w:rFonts w:ascii="Calibri" w:hAnsi="Calibri" w:cs="Calibri" w:eastAsia="Calibri"/>
-          <w:color w:val="auto"/>
-          <w:spacing w:val="0"/>
-          <w:position w:val="0"/>
-          <w:sz w:val="22"/>
-          <w:shd w:fill="FFFF00" w:val="clear"/>
-        </w:rPr>
-        <w:t xml:space="preserve">że </w:t>
-      </w:r>
-      <w:r>
-        <w:rPr>
-          <w:rFonts w:ascii="Calibri" w:hAnsi="Calibri" w:cs="Calibri" w:eastAsia="Calibri"/>
-          <w:color w:val="FF0000"/>
-          <w:spacing w:val="0"/>
-          <w:position w:val="0"/>
-          <w:sz w:val="22"/>
-          <w:shd w:fill="FFFF00" w:val="clear"/>
-        </w:rPr>
-        <w:t xml:space="preserve">edytować</w:t>
-      </w:r>
-      <w:r>
-        <w:rPr>
-          <w:rFonts w:ascii="Calibri" w:hAnsi="Calibri" w:cs="Calibri" w:eastAsia="Calibri"/>
-          <w:color w:val="auto"/>
-          <w:spacing w:val="0"/>
-          <w:position w:val="0"/>
-          <w:sz w:val="22"/>
-          <w:shd w:fill="FFFF00" w:val="clear"/>
-        </w:rPr>
-        <w:t xml:space="preserve"> liczbę egzemplarzy </w:t>
-      </w:r>
-      <w:r>
-        <w:rPr>
-          <w:rFonts w:ascii="Calibri" w:hAnsi="Calibri" w:cs="Calibri" w:eastAsia="Calibri"/>
-          <w:b/>
-          <w:color w:val="004DBB"/>
-          <w:spacing w:val="0"/>
-          <w:position w:val="0"/>
-          <w:sz w:val="22"/>
-          <w:shd w:fill="auto" w:val="clear"/>
         </w:rPr>
         <w:t xml:space="preserve">- jQuery? </w:t>
       </w:r>
@@ -7405,8 +7401,8 @@
         </w:rPr>
       </w:pPr>
       <w:r>
-        <w:object w:dxaOrig="9050" w:dyaOrig="3563">
-          <v:rect xmlns:o="urn:schemas-microsoft-com:office:office" xmlns:v="urn:schemas-microsoft-com:vml" id="rectole0000000006" style="width:452.500000pt;height:178.150000pt" o:preferrelative="t" o:ole="">
+        <w:object w:dxaOrig="9172" w:dyaOrig="3603">
+          <v:rect xmlns:o="urn:schemas-microsoft-com:office:office" xmlns:v="urn:schemas-microsoft-com:vml" id="rectole0000000006" style="width:458.600000pt;height:180.150000pt" o:preferrelative="t" o:ole="">
             <o:lock v:ext="edit"/>
             <v:imagedata xmlns:r="http://schemas.openxmlformats.org/officeDocument/2006/relationships" r:id="docRId14" o:title=""/>
           </v:rect>
@@ -7474,18 +7470,7 @@
           <w:sz w:val="22"/>
           <w:shd w:fill="auto" w:val="clear"/>
         </w:rPr>
-        <w:t xml:space="preserve">Ó</w:t>
-      </w:r>
-      <w:r>
-        <w:rPr>
-          <w:rFonts w:ascii="Calibri" w:hAnsi="Calibri" w:cs="Calibri" w:eastAsia="Calibri"/>
-          <w:color w:val="FF0000"/>
-          <w:spacing w:val="0"/>
-          <w:position w:val="0"/>
-          <w:sz w:val="22"/>
-          <w:shd w:fill="auto" w:val="clear"/>
-        </w:rPr>
-        <w:t xml:space="preserve">WIENIA ! </w:t>
+        <w:t xml:space="preserve">ÓWIENIA ! </w:t>
       </w:r>
     </w:p>
     <w:p>

</xml_diff>

<commit_message>
praca nad ścieżką koszyka
</commit_message>
<xml_diff>
--- a/SD/Wymagania_Funkcjonalne.docx
+++ b/SD/Wymagania_Funkcjonalne.docx
@@ -620,8 +620,8 @@
         </w:rPr>
       </w:pPr>
       <w:r>
-        <w:object w:dxaOrig="4495" w:dyaOrig="3057">
-          <v:rect xmlns:o="urn:schemas-microsoft-com:office:office" xmlns:v="urn:schemas-microsoft-com:vml" id="rectole0000000000" style="width:224.750000pt;height:152.850000pt" o:preferrelative="t" o:ole="">
+        <w:object w:dxaOrig="4555" w:dyaOrig="3097">
+          <v:rect xmlns:o="urn:schemas-microsoft-com:office:office" xmlns:v="urn:schemas-microsoft-com:vml" id="rectole0000000000" style="width:227.750000pt;height:154.850000pt" o:preferrelative="t" o:ole="">
             <o:lock v:ext="edit"/>
             <v:imagedata xmlns:r="http://schemas.openxmlformats.org/officeDocument/2006/relationships" r:id="docRId1" o:title=""/>
           </v:rect>
@@ -1477,8 +1477,8 @@
         </w:rPr>
       </w:pPr>
       <w:r>
-        <w:object w:dxaOrig="6540" w:dyaOrig="3259">
-          <v:rect xmlns:o="urn:schemas-microsoft-com:office:office" xmlns:v="urn:schemas-microsoft-com:vml" id="rectole0000000001" style="width:327.000000pt;height:162.950000pt" o:preferrelative="t" o:ole="">
+        <w:object w:dxaOrig="6621" w:dyaOrig="3300">
+          <v:rect xmlns:o="urn:schemas-microsoft-com:office:office" xmlns:v="urn:schemas-microsoft-com:vml" id="rectole0000000001" style="width:331.050000pt;height:165.000000pt" o:preferrelative="t" o:ole="">
             <o:lock v:ext="edit"/>
             <v:imagedata xmlns:r="http://schemas.openxmlformats.org/officeDocument/2006/relationships" r:id="docRId3" o:title=""/>
           </v:rect>
@@ -1572,8 +1572,8 @@
         </w:rPr>
       </w:pPr>
       <w:r>
-        <w:object w:dxaOrig="5912" w:dyaOrig="2996">
-          <v:rect xmlns:o="urn:schemas-microsoft-com:office:office" xmlns:v="urn:schemas-microsoft-com:vml" id="rectole0000000002" style="width:295.600000pt;height:149.800000pt" o:preferrelative="t" o:ole="">
+        <w:object w:dxaOrig="5993" w:dyaOrig="3037">
+          <v:rect xmlns:o="urn:schemas-microsoft-com:office:office" xmlns:v="urn:schemas-microsoft-com:vml" id="rectole0000000002" style="width:299.650000pt;height:151.850000pt" o:preferrelative="t" o:ole="">
             <o:lock v:ext="edit"/>
             <v:imagedata xmlns:r="http://schemas.openxmlformats.org/officeDocument/2006/relationships" r:id="docRId5" o:title=""/>
           </v:rect>
@@ -1656,8 +1656,8 @@
         </w:rPr>
       </w:pPr>
       <w:r>
-        <w:object w:dxaOrig="9374" w:dyaOrig="1336">
-          <v:rect xmlns:o="urn:schemas-microsoft-com:office:office" xmlns:v="urn:schemas-microsoft-com:vml" id="rectole0000000003" style="width:468.700000pt;height:66.800000pt" o:preferrelative="t" o:ole="">
+        <w:object w:dxaOrig="9496" w:dyaOrig="1356">
+          <v:rect xmlns:o="urn:schemas-microsoft-com:office:office" xmlns:v="urn:schemas-microsoft-com:vml" id="rectole0000000003" style="width:474.800000pt;height:67.800000pt" o:preferrelative="t" o:ole="">
             <o:lock v:ext="edit"/>
             <v:imagedata xmlns:r="http://schemas.openxmlformats.org/officeDocument/2006/relationships" r:id="docRId7" o:title=""/>
           </v:rect>
@@ -1680,8 +1680,8 @@
         </w:rPr>
       </w:pPr>
       <w:r>
-        <w:object w:dxaOrig="9374" w:dyaOrig="1174">
-          <v:rect xmlns:o="urn:schemas-microsoft-com:office:office" xmlns:v="urn:schemas-microsoft-com:vml" id="rectole0000000004" style="width:468.700000pt;height:58.700000pt" o:preferrelative="t" o:ole="">
+        <w:object w:dxaOrig="9496" w:dyaOrig="1194">
+          <v:rect xmlns:o="urn:schemas-microsoft-com:office:office" xmlns:v="urn:schemas-microsoft-com:vml" id="rectole0000000004" style="width:474.800000pt;height:59.700000pt" o:preferrelative="t" o:ole="">
             <o:lock v:ext="edit"/>
             <v:imagedata xmlns:r="http://schemas.openxmlformats.org/officeDocument/2006/relationships" r:id="docRId9" o:title=""/>
           </v:rect>
@@ -2950,19 +2950,7 @@
           <w:sz w:val="20"/>
           <w:shd w:fill="auto" w:val="clear"/>
         </w:rPr>
-        <w:t xml:space="preserve"> </w:t>
-      </w:r>
-      <w:r>
-        <w:rPr>
-          <w:rFonts w:ascii="Calibri" w:hAnsi="Calibri" w:cs="Calibri" w:eastAsia="Calibri"/>
-          <w:i/>
-          <w:color w:val="BFBFBF"/>
-          <w:spacing w:val="0"/>
-          <w:position w:val="0"/>
-          <w:sz w:val="20"/>
-          <w:shd w:fill="auto" w:val="clear"/>
-        </w:rPr>
-        <w:t xml:space="preserve">…</w:t>
+        <w:t xml:space="preserve"> …</w:t>
       </w:r>
     </w:p>
     <w:p>
@@ -4657,7 +4645,7 @@
         <w:jc w:val="left"/>
         <w:rPr>
           <w:rFonts w:ascii="Calibri" w:hAnsi="Calibri" w:cs="Calibri" w:eastAsia="Calibri"/>
-          <w:color w:val="FFC000"/>
+          <w:color w:val="auto"/>
           <w:spacing w:val="0"/>
           <w:position w:val="0"/>
           <w:sz w:val="22"/>
@@ -4708,24 +4696,6 @@
         </w:rPr>
         <w:t xml:space="preserve">ęp tylko zalogowany użytkownik.</w:t>
       </w:r>
-    </w:p>
-    <w:p>
-      <w:pPr>
-        <w:tabs>
-          <w:tab w:val="left" w:pos="4608" w:leader="none"/>
-        </w:tabs>
-        <w:spacing w:before="0" w:after="160" w:line="259"/>
-        <w:ind w:right="0" w:left="0" w:firstLine="0"/>
-        <w:jc w:val="left"/>
-        <w:rPr>
-          <w:rFonts w:ascii="Calibri" w:hAnsi="Calibri" w:cs="Calibri" w:eastAsia="Calibri"/>
-          <w:color w:val="auto"/>
-          <w:spacing w:val="0"/>
-          <w:position w:val="0"/>
-          <w:sz w:val="22"/>
-          <w:shd w:fill="auto" w:val="clear"/>
-        </w:rPr>
-      </w:pPr>
     </w:p>
     <w:p>
       <w:pPr>
@@ -5112,7 +5082,45 @@
           <w:u w:val="single"/>
           <w:shd w:fill="auto" w:val="clear"/>
         </w:rPr>
-        <w:t xml:space="preserve">łanie na email kodu weryfikacyjnego po rejestracji (utworzeniu konta) w celu potwierdzenia</w:t>
+        <w:t xml:space="preserve">łanie na </w:t>
+      </w:r>
+      <w:r>
+        <w:rPr>
+          <w:rFonts w:ascii="Calibri" w:hAnsi="Calibri" w:cs="Calibri" w:eastAsia="Calibri"/>
+          <w:b/>
+          <w:color w:val="F79646"/>
+          <w:spacing w:val="0"/>
+          <w:position w:val="0"/>
+          <w:sz w:val="22"/>
+          <w:u w:val="single"/>
+          <w:shd w:fill="auto" w:val="clear"/>
+        </w:rPr>
+        <w:t xml:space="preserve">email kodu weryfikacyjnego </w:t>
+      </w:r>
+      <w:r>
+        <w:rPr>
+          <w:rFonts w:ascii="Calibri" w:hAnsi="Calibri" w:cs="Calibri" w:eastAsia="Calibri"/>
+          <w:color w:val="F79646"/>
+          <w:spacing w:val="0"/>
+          <w:position w:val="0"/>
+          <w:sz w:val="22"/>
+          <w:u w:val="single"/>
+          <w:shd w:fill="auto" w:val="clear"/>
+        </w:rPr>
+        <w:t xml:space="preserve">po rejestracji (utworzeniu konta) w celu </w:t>
+      </w:r>
+      <w:r>
+        <w:rPr>
+          <w:rFonts w:ascii="Calibri" w:hAnsi="Calibri" w:cs="Calibri" w:eastAsia="Calibri"/>
+          <w:b/>
+          <w:color w:val="F79646"/>
+          <w:spacing w:val="0"/>
+          <w:position w:val="0"/>
+          <w:sz w:val="22"/>
+          <w:u w:val="single"/>
+          <w:shd w:fill="auto" w:val="clear"/>
+        </w:rPr>
+        <w:t xml:space="preserve">potwierdzenia</w:t>
       </w:r>
     </w:p>
     <w:p>
@@ -6577,11 +6585,12 @@
       <w:r>
         <w:rPr>
           <w:rFonts w:ascii="Calibri" w:hAnsi="Calibri" w:cs="Calibri" w:eastAsia="Calibri"/>
-          <w:color w:val="FF0000"/>
-          <w:spacing w:val="0"/>
-          <w:position w:val="0"/>
-          <w:sz w:val="22"/>
-          <w:shd w:fill="00FFFF" w:val="clear"/>
+          <w:strike w:val="true"/>
+          <w:color w:val="FF0000"/>
+          <w:spacing w:val="0"/>
+          <w:position w:val="0"/>
+          <w:sz w:val="22"/>
+          <w:shd w:fill="auto" w:val="clear"/>
         </w:rPr>
         <w:t xml:space="preserve">Przycisk Enter = wyszukiwanie, </w:t>
       </w:r>
@@ -6589,23 +6598,25 @@
         <w:rPr>
           <w:rFonts w:ascii="Calibri" w:hAnsi="Calibri" w:cs="Calibri" w:eastAsia="Calibri"/>
           <w:b/>
-          <w:color w:val="FF0000"/>
-          <w:spacing w:val="0"/>
-          <w:position w:val="0"/>
-          <w:sz w:val="22"/>
-          <w:u w:val="single"/>
-          <w:shd w:fill="00FFFF" w:val="clear"/>
+          <w:strike w:val="true"/>
+          <w:color w:val="FF0000"/>
+          <w:spacing w:val="0"/>
+          <w:position w:val="0"/>
+          <w:sz w:val="22"/>
+          <w:u w:val="single"/>
+          <w:shd w:fill="auto" w:val="clear"/>
         </w:rPr>
         <w:t xml:space="preserve">ESC</w:t>
       </w:r>
       <w:r>
         <w:rPr>
           <w:rFonts w:ascii="Calibri" w:hAnsi="Calibri" w:cs="Calibri" w:eastAsia="Calibri"/>
-          <w:color w:val="FF0000"/>
-          <w:spacing w:val="0"/>
-          <w:position w:val="0"/>
-          <w:sz w:val="22"/>
-          <w:shd w:fill="00FFFF" w:val="clear"/>
+          <w:strike w:val="true"/>
+          <w:color w:val="FF0000"/>
+          <w:spacing w:val="0"/>
+          <w:position w:val="0"/>
+          <w:sz w:val="22"/>
+          <w:shd w:fill="auto" w:val="clear"/>
         </w:rPr>
         <w:t xml:space="preserve">, </w:t>
       </w:r>
@@ -6613,23 +6624,25 @@
         <w:rPr>
           <w:rFonts w:ascii="Calibri" w:hAnsi="Calibri" w:cs="Calibri" w:eastAsia="Calibri"/>
           <w:b/>
-          <w:color w:val="FF0000"/>
-          <w:spacing w:val="0"/>
-          <w:position w:val="0"/>
-          <w:sz w:val="22"/>
-          <w:u w:val="single"/>
-          <w:shd w:fill="00FFFF" w:val="clear"/>
+          <w:strike w:val="true"/>
+          <w:color w:val="FF0000"/>
+          <w:spacing w:val="0"/>
+          <w:position w:val="0"/>
+          <w:sz w:val="22"/>
+          <w:u w:val="single"/>
+          <w:shd w:fill="auto" w:val="clear"/>
         </w:rPr>
         <w:t xml:space="preserve">usuwanie </w:t>
       </w:r>
       <w:r>
         <w:rPr>
           <w:rFonts w:ascii="Calibri" w:hAnsi="Calibri" w:cs="Calibri" w:eastAsia="Calibri"/>
-          <w:color w:val="FF0000"/>
-          <w:spacing w:val="0"/>
-          <w:position w:val="0"/>
-          <w:sz w:val="22"/>
-          <w:shd w:fill="00FFFF" w:val="clear"/>
+          <w:strike w:val="true"/>
+          <w:color w:val="FF0000"/>
+          <w:spacing w:val="0"/>
+          <w:position w:val="0"/>
+          <w:sz w:val="22"/>
+          <w:shd w:fill="auto" w:val="clear"/>
         </w:rPr>
         <w:t xml:space="preserve">?</w:t>
       </w:r>
@@ -6774,8 +6787,8 @@
         </w:rPr>
       </w:pPr>
       <w:r>
-        <w:object w:dxaOrig="9293" w:dyaOrig="323">
-          <v:rect xmlns:o="urn:schemas-microsoft-com:office:office" xmlns:v="urn:schemas-microsoft-com:vml" id="rectole0000000005" style="width:464.650000pt;height:16.150000pt" o:preferrelative="t" o:ole="">
+        <w:object w:dxaOrig="9414" w:dyaOrig="323">
+          <v:rect xmlns:o="urn:schemas-microsoft-com:office:office" xmlns:v="urn:schemas-microsoft-com:vml" id="rectole0000000005" style="width:470.700000pt;height:16.150000pt" o:preferrelative="t" o:ole="">
             <o:lock v:ext="edit"/>
             <v:imagedata xmlns:r="http://schemas.openxmlformats.org/officeDocument/2006/relationships" r:id="docRId12" o:title=""/>
           </v:rect>
@@ -6918,6 +6931,46 @@
         <w:jc w:val="left"/>
         <w:rPr>
           <w:rFonts w:ascii="Calibri" w:hAnsi="Calibri" w:cs="Calibri" w:eastAsia="Calibri"/>
+          <w:strike w:val="true"/>
+          <w:color w:val="auto"/>
+          <w:spacing w:val="0"/>
+          <w:position w:val="0"/>
+          <w:sz w:val="22"/>
+          <w:shd w:fill="auto" w:val="clear"/>
+        </w:rPr>
+      </w:pPr>
+      <w:r>
+        <w:rPr>
+          <w:rFonts w:ascii="Calibri" w:hAnsi="Calibri" w:cs="Calibri" w:eastAsia="Calibri"/>
+          <w:strike w:val="true"/>
+          <w:color w:val="auto"/>
+          <w:spacing w:val="0"/>
+          <w:position w:val="0"/>
+          <w:sz w:val="22"/>
+          <w:shd w:fill="auto" w:val="clear"/>
+        </w:rPr>
+        <w:t xml:space="preserve">(nie mo</w:t>
+      </w:r>
+      <w:r>
+        <w:rPr>
+          <w:rFonts w:ascii="Calibri" w:hAnsi="Calibri" w:cs="Calibri" w:eastAsia="Calibri"/>
+          <w:strike w:val="true"/>
+          <w:color w:val="auto"/>
+          <w:spacing w:val="0"/>
+          <w:position w:val="0"/>
+          <w:sz w:val="22"/>
+          <w:shd w:fill="auto" w:val="clear"/>
+        </w:rPr>
+        <w:t xml:space="preserve">żna dodać nowej tej samej książki)</w:t>
+      </w:r>
+    </w:p>
+    <w:p>
+      <w:pPr>
+        <w:spacing w:before="0" w:after="160" w:line="259"/>
+        <w:ind w:right="0" w:left="4248" w:firstLine="0"/>
+        <w:jc w:val="left"/>
+        <w:rPr>
+          <w:rFonts w:ascii="Calibri" w:hAnsi="Calibri" w:cs="Calibri" w:eastAsia="Calibri"/>
           <w:color w:val="00B050"/>
           <w:spacing w:val="0"/>
           <w:position w:val="0"/>
@@ -6934,10 +6987,9 @@
           <w:spacing w:val="0"/>
           <w:position w:val="0"/>
           <w:sz w:val="22"/>
-          <w:u w:val="single"/>
-          <w:shd w:fill="auto" w:val="clear"/>
-        </w:rPr>
-        <w:t xml:space="preserve">(nie mo</w:t>
+          <w:shd w:fill="auto" w:val="clear"/>
+        </w:rPr>
+        <w:t xml:space="preserve">-&gt; po dodaniu </w:t>
       </w:r>
       <w:r>
         <w:rPr>
@@ -6950,7 +7002,44 @@
           <w:u w:val="single"/>
           <w:shd w:fill="auto" w:val="clear"/>
         </w:rPr>
-        <w:t xml:space="preserve">żna dodać nowej tej samej książki)</w:t>
+        <w:t xml:space="preserve">istniejącej książki</w:t>
+      </w:r>
+      <w:r>
+        <w:rPr>
+          <w:rFonts w:ascii="Calibri" w:hAnsi="Calibri" w:cs="Calibri" w:eastAsia="Calibri"/>
+          <w:b/>
+          <w:color w:val="00B050"/>
+          <w:spacing w:val="0"/>
+          <w:position w:val="0"/>
+          <w:sz w:val="22"/>
+          <w:shd w:fill="auto" w:val="clear"/>
+        </w:rPr>
+        <w:t xml:space="preserve">, następuje </w:t>
+      </w:r>
+      <w:r>
+        <w:rPr>
+          <w:rFonts w:ascii="Calibri" w:hAnsi="Calibri" w:cs="Calibri" w:eastAsia="Calibri"/>
+          <w:b/>
+          <w:color w:val="00B050"/>
+          <w:spacing w:val="0"/>
+          <w:position w:val="0"/>
+          <w:sz w:val="22"/>
+          <w:u w:val="single"/>
+          <w:shd w:fill="auto" w:val="clear"/>
+        </w:rPr>
+        <w:t xml:space="preserve">aktualizacja</w:t>
+      </w:r>
+      <w:r>
+        <w:rPr>
+          <w:rFonts w:ascii="Calibri" w:hAnsi="Calibri" w:cs="Calibri" w:eastAsia="Calibri"/>
+          <w:b/>
+          <w:color w:val="00B050"/>
+          <w:spacing w:val="0"/>
+          <w:position w:val="0"/>
+          <w:sz w:val="22"/>
+          <w:shd w:fill="auto" w:val="clear"/>
+        </w:rPr>
+        <w:t xml:space="preserve"> jej ilości (w koszyku)</w:t>
       </w:r>
     </w:p>
     <w:p>
@@ -6977,34 +7066,43 @@
         <w:rPr>
           <w:rFonts w:ascii="Calibri" w:hAnsi="Calibri" w:cs="Calibri" w:eastAsia="Calibri"/>
           <w:b/>
-          <w:color w:val="auto"/>
-          <w:spacing w:val="0"/>
-          <w:position w:val="0"/>
-          <w:sz w:val="22"/>
-          <w:u w:val="single"/>
-          <w:shd w:fill="auto" w:val="clear"/>
-        </w:rPr>
-      </w:pPr>
-      <w:r>
-        <w:rPr>
-          <w:rFonts w:ascii="Calibri" w:hAnsi="Calibri" w:cs="Calibri" w:eastAsia="Calibri"/>
-          <w:color w:val="auto"/>
-          <w:spacing w:val="0"/>
-          <w:position w:val="0"/>
-          <w:sz w:val="22"/>
-          <w:shd w:fill="auto" w:val="clear"/>
-        </w:rPr>
-        <w:t xml:space="preserve">                                                              </w:t>
-      </w:r>
-      <w:r>
-        <w:rPr>
-          <w:rFonts w:ascii="Calibri" w:hAnsi="Calibri" w:cs="Calibri" w:eastAsia="Calibri"/>
-          <w:b/>
-          <w:color w:val="auto"/>
-          <w:spacing w:val="0"/>
-          <w:position w:val="0"/>
-          <w:sz w:val="22"/>
-          <w:u w:val="single"/>
+          <w:color w:val="00B050"/>
+          <w:spacing w:val="0"/>
+          <w:position w:val="0"/>
+          <w:sz w:val="22"/>
+          <w:shd w:fill="auto" w:val="clear"/>
+        </w:rPr>
+      </w:pPr>
+      <w:r>
+        <w:rPr>
+          <w:rFonts w:ascii="Calibri" w:hAnsi="Calibri" w:cs="Calibri" w:eastAsia="Calibri"/>
+          <w:color w:val="auto"/>
+          <w:spacing w:val="0"/>
+          <w:position w:val="0"/>
+          <w:sz w:val="22"/>
+          <w:shd w:fill="auto" w:val="clear"/>
+        </w:rPr>
+        <w:t xml:space="preserve">                                                             </w:t>
+      </w:r>
+      <w:r>
+        <w:rPr>
+          <w:rFonts w:ascii="Calibri" w:hAnsi="Calibri" w:cs="Calibri" w:eastAsia="Calibri"/>
+          <w:color w:val="00B050"/>
+          <w:spacing w:val="0"/>
+          <w:position w:val="0"/>
+          <w:sz w:val="22"/>
+          <w:shd w:fill="auto" w:val="clear"/>
+        </w:rPr>
+        <w:t xml:space="preserve"> </w:t>
+      </w:r>
+      <w:r>
+        <w:rPr>
+          <w:rFonts w:ascii="Calibri" w:hAnsi="Calibri" w:cs="Calibri" w:eastAsia="Calibri"/>
+          <w:b/>
+          <w:color w:val="00B050"/>
+          <w:spacing w:val="0"/>
+          <w:position w:val="0"/>
+          <w:sz w:val="22"/>
           <w:shd w:fill="auto" w:val="clear"/>
         </w:rPr>
         <w:t xml:space="preserve">- mo</w:t>
@@ -7013,11 +7111,10 @@
         <w:rPr>
           <w:rFonts w:ascii="Calibri" w:hAnsi="Calibri" w:cs="Calibri" w:eastAsia="Calibri"/>
           <w:b/>
-          <w:color w:val="auto"/>
-          <w:spacing w:val="0"/>
-          <w:position w:val="0"/>
-          <w:sz w:val="22"/>
-          <w:u w:val="single"/>
+          <w:color w:val="00B050"/>
+          <w:spacing w:val="0"/>
+          <w:position w:val="0"/>
+          <w:sz w:val="22"/>
           <w:shd w:fill="auto" w:val="clear"/>
         </w:rPr>
         <w:t xml:space="preserve">że </w:t>
@@ -7026,40 +7123,26 @@
         <w:rPr>
           <w:rFonts w:ascii="Calibri" w:hAnsi="Calibri" w:cs="Calibri" w:eastAsia="Calibri"/>
           <w:b/>
-          <w:color w:val="FF0000"/>
-          <w:spacing w:val="0"/>
-          <w:position w:val="0"/>
-          <w:sz w:val="22"/>
-          <w:u w:val="single"/>
-          <w:shd w:fill="FFFF00" w:val="clear"/>
-        </w:rPr>
-        <w:t xml:space="preserve">usunąć</w:t>
-      </w:r>
-      <w:r>
-        <w:rPr>
-          <w:rFonts w:ascii="Calibri" w:hAnsi="Calibri" w:cs="Calibri" w:eastAsia="Calibri"/>
-          <w:b/>
-          <w:color w:val="auto"/>
-          <w:spacing w:val="0"/>
-          <w:position w:val="0"/>
-          <w:sz w:val="22"/>
-          <w:u w:val="single"/>
-          <w:shd w:fill="FFFF00" w:val="clear"/>
-        </w:rPr>
-        <w:t xml:space="preserve"> </w:t>
-      </w:r>
-      <w:r>
-        <w:rPr>
-          <w:rFonts w:ascii="Calibri" w:hAnsi="Calibri" w:cs="Calibri" w:eastAsia="Calibri"/>
-          <w:b/>
-          <w:color w:val="auto"/>
-          <w:spacing w:val="0"/>
-          <w:position w:val="0"/>
-          <w:sz w:val="22"/>
-          <w:u w:val="single"/>
-          <w:shd w:fill="auto" w:val="clear"/>
-        </w:rPr>
-        <w:t xml:space="preserve">książki  z koszyka</w:t>
+          <w:color w:val="00B050"/>
+          <w:spacing w:val="0"/>
+          <w:position w:val="0"/>
+          <w:sz w:val="22"/>
+          <w:u w:val="single"/>
+          <w:shd w:fill="auto" w:val="clear"/>
+        </w:rPr>
+        <w:t xml:space="preserve">usunąć książki</w:t>
+      </w:r>
+      <w:r>
+        <w:rPr>
+          <w:rFonts w:ascii="Calibri" w:hAnsi="Calibri" w:cs="Calibri" w:eastAsia="Calibri"/>
+          <w:b/>
+          <w:color w:val="00B050"/>
+          <w:spacing w:val="0"/>
+          <w:position w:val="0"/>
+          <w:sz w:val="22"/>
+          <w:shd w:fill="auto" w:val="clear"/>
+        </w:rPr>
+        <w:t xml:space="preserve">  z koszyka</w:t>
       </w:r>
     </w:p>
     <w:p>
@@ -7137,18 +7220,18 @@
         <w:rPr>
           <w:rFonts w:ascii="Calibri" w:hAnsi="Calibri" w:cs="Calibri" w:eastAsia="Calibri"/>
           <w:b/>
-          <w:color w:val="004DBB"/>
-          <w:spacing w:val="0"/>
-          <w:position w:val="0"/>
-          <w:sz w:val="22"/>
-          <w:shd w:fill="auto" w:val="clear"/>
-        </w:rPr>
-      </w:pPr>
-      <w:r>
-        <w:rPr>
-          <w:rFonts w:ascii="Calibri" w:hAnsi="Calibri" w:cs="Calibri" w:eastAsia="Calibri"/>
-          <w:b/>
-          <w:color w:val="004DBB"/>
+          <w:color w:val="00B050"/>
+          <w:spacing w:val="0"/>
+          <w:position w:val="0"/>
+          <w:sz w:val="22"/>
+          <w:shd w:fill="auto" w:val="clear"/>
+        </w:rPr>
+      </w:pPr>
+      <w:r>
+        <w:rPr>
+          <w:rFonts w:ascii="Calibri" w:hAnsi="Calibri" w:cs="Calibri" w:eastAsia="Calibri"/>
+          <w:b/>
+          <w:color w:val="00B050"/>
           <w:spacing w:val="0"/>
           <w:position w:val="0"/>
           <w:sz w:val="22"/>
@@ -7160,13 +7243,100 @@
         <w:rPr>
           <w:rFonts w:ascii="Calibri" w:hAnsi="Calibri" w:cs="Calibri" w:eastAsia="Calibri"/>
           <w:b/>
-          <w:color w:val="004DBB"/>
+          <w:color w:val="00B050"/>
           <w:spacing w:val="0"/>
           <w:position w:val="0"/>
           <w:sz w:val="22"/>
           <w:shd w:fill="auto" w:val="clear"/>
         </w:rPr>
         <w:t xml:space="preserve">ącego liczbę egzemplarzy - po kliknięciu (+) lub (-),</w:t>
+      </w:r>
+    </w:p>
+    <w:p>
+      <w:pPr>
+        <w:spacing w:before="0" w:after="160" w:line="259"/>
+        <w:ind w:right="0" w:left="720" w:firstLine="0"/>
+        <w:jc w:val="left"/>
+        <w:rPr>
+          <w:rFonts w:ascii="Calibri" w:hAnsi="Calibri" w:cs="Calibri" w:eastAsia="Calibri"/>
+          <w:b/>
+          <w:color w:val="00B050"/>
+          <w:spacing w:val="0"/>
+          <w:position w:val="0"/>
+          <w:sz w:val="22"/>
+          <w:shd w:fill="auto" w:val="clear"/>
+        </w:rPr>
+      </w:pPr>
+      <w:r>
+        <w:rPr>
+          <w:rFonts w:ascii="Calibri" w:hAnsi="Calibri" w:cs="Calibri" w:eastAsia="Calibri"/>
+          <w:color w:val="auto"/>
+          <w:spacing w:val="0"/>
+          <w:position w:val="0"/>
+          <w:sz w:val="22"/>
+          <w:shd w:fill="auto" w:val="clear"/>
+        </w:rPr>
+        <w:tab/>
+        <w:t xml:space="preserve">  </w:t>
+      </w:r>
+      <w:r>
+        <w:rPr>
+          <w:rFonts w:ascii="Calibri" w:hAnsi="Calibri" w:cs="Calibri" w:eastAsia="Calibri"/>
+          <w:color w:val="auto"/>
+          <w:spacing w:val="0"/>
+          <w:position w:val="0"/>
+          <w:sz w:val="22"/>
+          <w:shd w:fill="auto" w:val="clear"/>
+        </w:rPr>
+        <w:t xml:space="preserve">                                            </w:t>
+      </w:r>
+      <w:r>
+        <w:rPr>
+          <w:rFonts w:ascii="Calibri" w:hAnsi="Calibri" w:cs="Calibri" w:eastAsia="Calibri"/>
+          <w:color w:val="auto"/>
+          <w:spacing w:val="0"/>
+          <w:position w:val="0"/>
+          <w:sz w:val="22"/>
+          <w:shd w:fill="auto" w:val="clear"/>
+        </w:rPr>
+        <w:t xml:space="preserve">   (</w:t>
+      </w:r>
+      <w:r>
+        <w:rPr>
+          <w:rFonts w:ascii="Calibri" w:hAnsi="Calibri" w:cs="Calibri" w:eastAsia="Calibri"/>
+          <w:b/>
+          <w:color w:val="00B050"/>
+          <w:spacing w:val="0"/>
+          <w:position w:val="0"/>
+          <w:sz w:val="22"/>
+          <w:u w:val="single"/>
+          <w:shd w:fill="auto" w:val="clear"/>
+        </w:rPr>
+        <w:t xml:space="preserve">cena zmienia si</w:t>
+      </w:r>
+      <w:r>
+        <w:rPr>
+          <w:rFonts w:ascii="Calibri" w:hAnsi="Calibri" w:cs="Calibri" w:eastAsia="Calibri"/>
+          <w:b/>
+          <w:color w:val="00B050"/>
+          <w:spacing w:val="0"/>
+          <w:position w:val="0"/>
+          <w:sz w:val="22"/>
+          <w:u w:val="single"/>
+          <w:shd w:fill="auto" w:val="clear"/>
+        </w:rPr>
+        <w:t xml:space="preserve">ę dynamicznie</w:t>
+      </w:r>
+      <w:r>
+        <w:rPr>
+          <w:rFonts w:ascii="Calibri" w:hAnsi="Calibri" w:cs="Calibri" w:eastAsia="Calibri"/>
+          <w:color w:val="auto"/>
+          <w:spacing w:val="0"/>
+          <w:position w:val="0"/>
+          <w:sz w:val="22"/>
+          <w:shd w:fill="auto" w:val="clear"/>
+        </w:rPr>
+        <w:t xml:space="preserve">)</w:t>
       </w:r>
     </w:p>
     <w:p>
@@ -7283,45 +7453,6 @@
         <w:tab/>
         <w:tab/>
         <w:tab/>
-        <w:tab/>
-        <w:t xml:space="preserve">       (</w:t>
-      </w:r>
-      <w:r>
-        <w:rPr>
-          <w:rFonts w:ascii="Calibri" w:hAnsi="Calibri" w:cs="Calibri" w:eastAsia="Calibri"/>
-          <w:b/>
-          <w:color w:val="auto"/>
-          <w:spacing w:val="0"/>
-          <w:position w:val="0"/>
-          <w:sz w:val="22"/>
-          <w:u w:val="single"/>
-          <w:shd w:fill="auto" w:val="clear"/>
-        </w:rPr>
-        <w:t xml:space="preserve">cena zmienia si</w:t>
-      </w:r>
-      <w:r>
-        <w:rPr>
-          <w:rFonts w:ascii="Calibri" w:hAnsi="Calibri" w:cs="Calibri" w:eastAsia="Calibri"/>
-          <w:b/>
-          <w:color w:val="auto"/>
-          <w:spacing w:val="0"/>
-          <w:position w:val="0"/>
-          <w:sz w:val="22"/>
-          <w:u w:val="single"/>
-          <w:shd w:fill="auto" w:val="clear"/>
-        </w:rPr>
-        <w:t xml:space="preserve">ę dynamicznie</w:t>
-      </w:r>
-      <w:r>
-        <w:rPr>
-          <w:rFonts w:ascii="Calibri" w:hAnsi="Calibri" w:cs="Calibri" w:eastAsia="Calibri"/>
-          <w:color w:val="auto"/>
-          <w:spacing w:val="0"/>
-          <w:position w:val="0"/>
-          <w:sz w:val="22"/>
-          <w:shd w:fill="auto" w:val="clear"/>
-        </w:rPr>
-        <w:t xml:space="preserve">)</w:t>
       </w:r>
     </w:p>
     <w:p>
@@ -7401,8 +7532,8 @@
         </w:rPr>
       </w:pPr>
       <w:r>
-        <w:object w:dxaOrig="9172" w:dyaOrig="3603">
-          <v:rect xmlns:o="urn:schemas-microsoft-com:office:office" xmlns:v="urn:schemas-microsoft-com:vml" id="rectole0000000006" style="width:458.600000pt;height:180.150000pt" o:preferrelative="t" o:ole="">
+        <w:object w:dxaOrig="9293" w:dyaOrig="3644">
+          <v:rect xmlns:o="urn:schemas-microsoft-com:office:office" xmlns:v="urn:schemas-microsoft-com:vml" id="rectole0000000006" style="width:464.650000pt;height:182.200000pt" o:preferrelative="t" o:ole="">
             <o:lock v:ext="edit"/>
             <v:imagedata xmlns:r="http://schemas.openxmlformats.org/officeDocument/2006/relationships" r:id="docRId14" o:title=""/>
           </v:rect>
@@ -7446,7 +7577,7 @@
           <w:spacing w:val="0"/>
           <w:position w:val="0"/>
           <w:sz w:val="22"/>
-          <w:shd w:fill="auto" w:val="clear"/>
+          <w:shd w:fill="FFFF00" w:val="clear"/>
         </w:rPr>
         <w:t xml:space="preserve">JE</w:t>
       </w:r>
@@ -7457,7 +7588,7 @@
           <w:spacing w:val="0"/>
           <w:position w:val="0"/>
           <w:sz w:val="22"/>
-          <w:shd w:fill="auto" w:val="clear"/>
+          <w:shd w:fill="FFFF00" w:val="clear"/>
         </w:rPr>
         <w:t xml:space="preserve">ŚLI KOSZYK JEST PUSTY - NIE POWINNO DAĆ SIĘ ZŁOŻYĆ ZAM</w:t>
       </w:r>
@@ -7468,7 +7599,7 @@
           <w:spacing w:val="0"/>
           <w:position w:val="0"/>
           <w:sz w:val="22"/>
-          <w:shd w:fill="auto" w:val="clear"/>
+          <w:shd w:fill="FFFF00" w:val="clear"/>
         </w:rPr>
         <w:t xml:space="preserve">ÓWIENIA ! </w:t>
       </w:r>

</xml_diff>